<commit_message>
Add empty_3, empty_4, and primers regions
</commit_message>
<xml_diff>
--- a/pTY1-lacI BC.docx
+++ b/pTY1-lacI BC.docx
@@ -21,21 +21,12 @@
         </w:rPr>
         <w:t xml:space="preserve">, </w:t>
       </w:r>
-      <w:proofErr w:type="spellStart"/>
       <w:r>
         <w:rPr>
           <w:rFonts w:ascii="Courier New" w:hAnsi="Courier New" w:cs="Courier New"/>
           <w:highlight w:val="green"/>
         </w:rPr>
-        <w:t>LacI</w:t>
-      </w:r>
-      <w:proofErr w:type="spellEnd"/>
-      <w:r>
-        <w:rPr>
-          <w:rFonts w:ascii="Courier New" w:hAnsi="Courier New" w:cs="Courier New"/>
-          <w:highlight w:val="green"/>
-        </w:rPr>
-        <w:t xml:space="preserve"> CDS</w:t>
+        <w:t>LacI CDS</w:t>
       </w:r>
       <w:r>
         <w:rPr>
@@ -56,7 +47,6 @@
         </w:rPr>
         <w:t xml:space="preserve">, </w:t>
       </w:r>
-      <w:proofErr w:type="spellStart"/>
       <w:r>
         <w:rPr>
           <w:rFonts w:ascii="Courier New" w:hAnsi="Courier New" w:cs="Courier New"/>
@@ -64,7 +54,6 @@
         </w:rPr>
         <w:t>tetA</w:t>
       </w:r>
-      <w:proofErr w:type="spellEnd"/>
       <w:r>
         <w:rPr>
           <w:rFonts w:ascii="Courier New" w:hAnsi="Courier New" w:cs="Courier New"/>
@@ -124,7 +113,19 @@
         <w:rPr>
           <w:rFonts w:ascii="Courier New" w:hAnsi="Courier New" w:cs="Courier New"/>
         </w:rPr>
-        <w:t>ATATTTGCTCATGAGCCCGAAGTGGCGAGCCCGACAAAAAACCCCTCAAGACCCGTTTAGAGGCCCCAAGGGGTTATGCTAGTCTTCCCCATCGGTGAGCCCGGGCTGTC</w:t>
+        <w:t>ATATTTGCTCATGAGCCCGAAGTGGCGAGCCCGACAAAAAACCCCTCAAGACCCGTTTAGAGGCCCCAAGGGGTTATGCTAGTCTTCCC</w:t>
+      </w:r>
+      <w:r>
+        <w:rPr>
+          <w:rFonts w:ascii="Courier New" w:hAnsi="Courier New" w:cs="Courier New"/>
+        </w:rPr>
+        <w:t xml:space="preserve"> </w:t>
+      </w:r>
+      <w:r>
+        <w:rPr>
+          <w:rFonts w:ascii="Courier New" w:hAnsi="Courier New" w:cs="Courier New"/>
+        </w:rPr>
+        <w:t>CATCGGTGAGCCCGGGCTGTC</w:t>
       </w:r>
       <w:r>
         <w:rPr>
@@ -165,7 +166,19 @@
         <w:rPr>
           <w:rFonts w:ascii="Courier New" w:hAnsi="Courier New" w:cs="Courier New"/>
         </w:rPr>
-        <w:t>GCCCGGGCGGCCGCACGATGCGTCCGGCGTAGAGGATCTGCTCATGTTTGACAGCTTATCATCGATGCATAATGTGCCTGTCAAATGGACGAAGCAGGGATTCTGCAAACCCTATGCTACTCCCTCGAGCCGTCAATTGTCTGATTCGTTACCAATTATTTTTTCCTCCTGGATTA</w:t>
+        <w:t>GCCCGGGCGGCCGCACGATGCGTCCGGCGTAGAGG</w:t>
+      </w:r>
+      <w:r>
+        <w:rPr>
+          <w:rFonts w:ascii="Courier New" w:hAnsi="Courier New" w:cs="Courier New"/>
+        </w:rPr>
+        <w:t xml:space="preserve"> </w:t>
+      </w:r>
+      <w:r>
+        <w:rPr>
+          <w:rFonts w:ascii="Courier New" w:hAnsi="Courier New" w:cs="Courier New"/>
+        </w:rPr>
+        <w:t>ATCTGCTCATGTTTGACAGCTTATCATCGATGCATAATGTGCCTGTCAAATGGACGAAGCAGGGATTCTGCAAACCCTATGCTACTCCCTCGAGCCGTCAATTGTCTGATTCGTTACCAATTATTTTTTCCTCCTGGATTA</w:t>
       </w:r>
     </w:p>
     <w:p>
@@ -209,7 +222,7 @@
           <w:rFonts w:ascii="Courier New" w:hAnsi="Courier New" w:cs="Courier New"/>
           <w:highlight w:val="magenta"/>
         </w:rPr>
-        <w:t>ATGAGTAGCAGTACGAAAATTGCGCTTGTCATCACCCTCCTGGATGCGATGGGGATCGGCTTGATCATGCCGGTACTGCCAACCCTTCTGCGCGAGTTCATTGCAAGCGAAGATATTGCCAACCATTTCGGGGTTCTGCTCGCACTGTACGCCTTAATGCAGGTCATCTTTGCTCCCTGGTTAGGCAAAATGTCAGACAGCTTTGGACGCCGTCCTGTTTTGCTGTTAAGCCTTATCGGAGCGAGCCTGGATTACCTTTTATTGGCCTTCTCCTCGGCACTGTGGATGCTTTATTTGGGTCGTTTGCTGAGTGGGATTACAGGCGCGACGGGTGCCGTGGCGGCGTCGGTGATTGCTGATACGACGTCCGCAAGTCAACGTGTGAAATTGTTCGGCTGGTTAGGAGCCTCCTTTGGCTTGGGCTTAATCGCTGGGCCAATTATTGGCGGGTTCGCCGGCGAAATCTCACCACATTCCCCTTTTTTCATCGCGGCATTACTCAACATTGTCACGTTCCTGGTGGTGATGTTCTGGTTCCGCGAAACGAAAAACACCCGCGATAACACGGATACAGAGGTGGGGGTTGAAACGCAATCGAACAGTGTGTACATCACGCTCTTCAAGACCATGCCCATCCTGCTCATCATCTACTTCTCCGCACAGTTGATTGGGCAAATCCCGGCCACAGTGTGGGTTTTGTTTACGGAAAACCGTTTCGGGTGGAACTCCATGATGGTGGGTTTCTCTCTGGCTGGATTGGGACTTCTGCATAGTGTTTTCCAGGCTTTCGTCGCTGGCCGTATTGCCACAAAGTGGGGAGAAAAAACCGCTGTATTGCTTGGTTTTATCGCAGATAGCTCTGCGTTTGCCTTCTTGGCATTTATTAGCGAAGGCTGGCTCGTGTTTCCGGTATTGATTCTGTTGGCTGGGGGCGGTATCGCATTACCCGCGCTGCAGGGAGTTATGTCTATTCAAACCAAATCACACCAACAAGGAGCGCTGCAAGGCTTACTTGTGTCCCTGACCAACGCAACCGGAGTCATCGGGCCACTTCTGTTCGCTGTAATTTATAACCACTCACTGCCAATTTGGGATGGATGGATCTGGATCATCGGTCTTG</w:t>
+        <w:t>ATGAGTAGCAGTACGAAAATTGCGCTTGTCATCACCCTCCTGGATGCGATGGGGATCGGCTTGATCATGCCGGTACTGCCAACCCTTCTGCGCGAGTTCATTGCAAGCGAAGATATTGCCAACCATTTCGGGGTTCTGCTCGCACTGTACGCCTTAATGCAGGTCATCTTTGCTCCCTGGTTAGGCAAAATGTCAGACAGCTTTGGACGCCGTCCTGTTTTGCTGTTAAGCCTTATCGGAGCGAGCCTGGATTACCTTTTATTGGCCTTCTCCTCGGCACTGTGGATGCTTTATTTGGGTCGTTTGCTGAGTGGGATTACAGGCGCGACGGGTGCCGTGGCGGCGTCGGTGATTGCTGATACGACGTCCGCAAGTCAACGTGTGAAATTGTTCGGCTGGTTAGGAGCCTCCTTTGGCTTGGGCTTAATCGCTGGGCCAATTATTGGCGGGTTCGCCGGCGAAATCTCACCACATTCCCCTTTTTTCATCGCGGCATTACTCAACATTGTCACGTTCCTGGTGGTGATGTTCTGGTTCCGCGAAACGAAAAACACCCGCGATAACACGGATACAGAGGTGGGGGTTGAAACGCAATCGAACAGTGTGTACATCACGCTCTTCAAGACCATGCCCATCCTGCTCATCATCTACTTCTCCGCACAGTTGATTGGGCAAATCCCGGCCACAGTGTGGGTTTTGTTTACGGAAAACCGTTTCGGGTGGAACTCCATGATGGTGGGTTTCTCTCTGGCTGGATTGGGACTTCTGCATAGTGTTTTCCAGGCTTTCGTCGCTGGCCGTATTGCCACAAAGTGGGGAGAAAAAACCGCTGTATTGCTTGGTTTTATCGCAGATAGCTCTGCGTTTGCCTTCTTGGCATTTATTAGCGAAGGCTGGCTCGTGTTTCCGGTATTGATTCTGTTGGCTGGGGGCGGTATCGCATTACCCGCGCTGCAGGGAGTTATGTCTATTCAAACCAAATCACACCAACAAGGAGCGCTGCAAGGCTTACTTGTGTCCCTGACCAACGCAACCGGAGTCATCGGGCCA</w:t>
       </w:r>
       <w:r>
         <w:rPr>
@@ -217,7 +230,7 @@
           <w:highlight w:val="magenta"/>
         </w:rPr>
         <w:lastRenderedPageBreak/>
-        <w:t>CCTTCTACTGCATCATCATTTTGCTGTCAATGACATTCATGCTGACGCCTCAAGCCCAAGGATCTAAACAAGAAACGAGTGCC</w:t>
+        <w:t>CTTCTGTTCGCTGTAATTTATAACCACTCACTGCCAATTTGGGATGGATGGATCTGGATCATCGGTCTTGCCTTCTACTGCATCATCATTTTGCTGTCAATGACATTCATGCTGACGCCTCAAGCCCAAGGATCTAAACAAGAAACGAGTGCC</w:t>
       </w:r>
     </w:p>
     <w:p>
@@ -275,7 +288,6 @@
           <w:rFonts w:ascii="Courier New" w:hAnsi="Courier New" w:cs="Courier New"/>
         </w:rPr>
       </w:pPr>
-      <w:bookmarkStart w:id="0" w:name="_GoBack"/>
       <w:r>
         <w:rPr>
           <w:rFonts w:ascii="Courier New" w:hAnsi="Courier New" w:cs="Courier New"/>
@@ -288,7 +300,6 @@
         </w:rPr>
         <w:t xml:space="preserve"> </w:t>
       </w:r>
-      <w:bookmarkEnd w:id="0"/>
       <w:r>
         <w:rPr>
           <w:rFonts w:ascii="Courier New" w:hAnsi="Courier New" w:cs="Courier New"/>
@@ -460,6 +471,59 @@
           <w:rFonts w:ascii="Courier New" w:hAnsi="Courier New" w:cs="Courier New"/>
         </w:rPr>
         <w:t>...TGAGCGAGGAAGCACCTCAGATAAA</w:t>
+      </w:r>
+    </w:p>
+    <w:p>
+      <w:pPr>
+        <w:rPr>
+          <w:rFonts w:ascii="Courier New" w:hAnsi="Courier New" w:cs="Courier New"/>
+        </w:rPr>
+      </w:pPr>
+    </w:p>
+    <w:p>
+      <w:pPr>
+        <w:rPr>
+          <w:rFonts w:ascii="Courier New" w:hAnsi="Courier New" w:cs="Courier New"/>
+        </w:rPr>
+      </w:pPr>
+      <w:r>
+        <w:rPr>
+          <w:rFonts w:ascii="Courier New" w:hAnsi="Courier New" w:cs="Courier New"/>
+        </w:rPr>
+        <w:t>empty_4 (constant bases between the barcodes):</w:t>
+      </w:r>
+    </w:p>
+    <w:p>
+      <w:pPr>
+        <w:rPr>
+          <w:rFonts w:ascii="Courier New" w:hAnsi="Courier New" w:cs="Courier New"/>
+        </w:rPr>
+      </w:pPr>
+      <w:bookmarkStart w:id="0" w:name="_GoBack"/>
+      <w:bookmarkEnd w:id="0"/>
+      <w:r>
+        <w:rPr>
+          <w:rFonts w:ascii="Courier New" w:hAnsi="Courier New" w:cs="Courier New"/>
+        </w:rPr>
+        <w:t>TCGGTGAGCCCGGGCTGTC</w:t>
+      </w:r>
+      <w:r>
+        <w:rPr>
+          <w:rFonts w:ascii="Courier New" w:hAnsi="Courier New" w:cs="Courier New"/>
+        </w:rPr>
+        <w:t>GGCGT</w:t>
+      </w:r>
+      <w:r>
+        <w:rPr>
+          <w:rFonts w:ascii="Courier New" w:hAnsi="Courier New" w:cs="Courier New"/>
+        </w:rPr>
+        <w:t>...</w:t>
+      </w:r>
+      <w:r>
+        <w:rPr>
+          <w:rFonts w:ascii="Courier New" w:hAnsi="Courier New" w:cs="Courier New"/>
+        </w:rPr>
+        <w:t>ATATGCCAGCAGGCCGGCCACGCT</w:t>
       </w:r>
     </w:p>
     <w:p>
@@ -678,16 +742,7 @@
           <w:sz w:val="21"/>
           <w:szCs w:val="21"/>
         </w:rPr>
-        <w:t>TTAATAAGATGATCTTCTTGAGATC</w:t>
-      </w:r>
-      <w:r>
-        <w:rPr>
-          <w:rFonts w:ascii="Courier New" w:eastAsia="Times New Roman" w:hAnsi="Courier New" w:cs="Courier New"/>
-          <w:color w:val="000000"/>
-          <w:sz w:val="21"/>
-          <w:szCs w:val="21"/>
-        </w:rPr>
-        <w:t xml:space="preserve"> </w:t>
+        <w:t xml:space="preserve">TTAATAAGATGATCTTCTTGAGATC </w:t>
       </w:r>
       <w:r>
         <w:rPr>
@@ -775,14 +830,45 @@
           <w:rFonts w:ascii="Courier New" w:hAnsi="Courier New" w:cs="Courier New"/>
         </w:rPr>
       </w:pPr>
-      <w:proofErr w:type="spellStart"/>
-      <w:r>
-        <w:rPr>
-          <w:rFonts w:ascii="Courier New" w:hAnsi="Courier New" w:cs="Courier New"/>
-        </w:rPr>
-        <w:t>lacI</w:t>
-      </w:r>
-      <w:proofErr w:type="spellEnd"/>
+      <w:r>
+        <w:rPr>
+          <w:rFonts w:ascii="Courier New" w:hAnsi="Courier New" w:cs="Courier New"/>
+        </w:rPr>
+        <w:t>lacI:</w:t>
+      </w:r>
+    </w:p>
+    <w:p>
+      <w:pPr>
+        <w:rPr>
+          <w:rFonts w:ascii="Courier New" w:hAnsi="Courier New" w:cs="Courier New"/>
+        </w:rPr>
+      </w:pPr>
+      <w:r>
+        <w:rPr>
+          <w:rFonts w:ascii="Courier New" w:hAnsi="Courier New" w:cs="Courier New"/>
+        </w:rPr>
+        <w:t>CCAATTATTTTTTCCTCCTGGATTA...ATTCACCACCCTGAATTGACTCTCT</w:t>
+      </w:r>
+    </w:p>
+    <w:p>
+      <w:pPr>
+        <w:rPr>
+          <w:rFonts w:ascii="Courier New" w:hAnsi="Courier New" w:cs="Courier New"/>
+        </w:rPr>
+      </w:pPr>
+    </w:p>
+    <w:p>
+      <w:pPr>
+        <w:rPr>
+          <w:rFonts w:ascii="Courier New" w:hAnsi="Courier New" w:cs="Courier New"/>
+        </w:rPr>
+      </w:pPr>
+      <w:r>
+        <w:rPr>
+          <w:rFonts w:ascii="Courier New" w:hAnsi="Courier New" w:cs="Courier New"/>
+        </w:rPr>
+        <w:t>Ori</w:t>
+      </w:r>
       <w:r>
         <w:rPr>
           <w:rFonts w:ascii="Courier New" w:hAnsi="Courier New" w:cs="Courier New"/>
@@ -800,45 +886,6 @@
         <w:rPr>
           <w:rFonts w:ascii="Courier New" w:hAnsi="Courier New" w:cs="Courier New"/>
         </w:rPr>
-        <w:t>CCAATTATTTTTTCCTCCTGGATTA...ATTCACCACCCTGAATTGACTCTCT</w:t>
-      </w:r>
-    </w:p>
-    <w:p>
-      <w:pPr>
-        <w:rPr>
-          <w:rFonts w:ascii="Courier New" w:hAnsi="Courier New" w:cs="Courier New"/>
-        </w:rPr>
-      </w:pPr>
-    </w:p>
-    <w:p>
-      <w:pPr>
-        <w:rPr>
-          <w:rFonts w:ascii="Courier New" w:hAnsi="Courier New" w:cs="Courier New"/>
-        </w:rPr>
-      </w:pPr>
-      <w:r>
-        <w:rPr>
-          <w:rFonts w:ascii="Courier New" w:hAnsi="Courier New" w:cs="Courier New"/>
-        </w:rPr>
-        <w:t>Ori</w:t>
-      </w:r>
-      <w:r>
-        <w:rPr>
-          <w:rFonts w:ascii="Courier New" w:hAnsi="Courier New" w:cs="Courier New"/>
-        </w:rPr>
-        <w:t>:</w:t>
-      </w:r>
-    </w:p>
-    <w:p>
-      <w:pPr>
-        <w:rPr>
-          <w:rFonts w:ascii="Courier New" w:hAnsi="Courier New" w:cs="Courier New"/>
-        </w:rPr>
-      </w:pPr>
-      <w:r>
-        <w:rPr>
-          <w:rFonts w:ascii="Courier New" w:hAnsi="Courier New" w:cs="Courier New"/>
-        </w:rPr>
         <w:t>TTCGTTCCACTGAGCGTCAGACCCC</w:t>
       </w:r>
       <w:r>
@@ -867,19 +914,11 @@
           <w:rFonts w:ascii="Courier New" w:hAnsi="Courier New" w:cs="Courier New"/>
         </w:rPr>
       </w:pPr>
-      <w:proofErr w:type="spellStart"/>
-      <w:r>
-        <w:rPr>
-          <w:rFonts w:ascii="Courier New" w:hAnsi="Courier New" w:cs="Courier New"/>
-        </w:rPr>
-        <w:t>tetA</w:t>
-      </w:r>
-      <w:proofErr w:type="spellEnd"/>
-      <w:r>
-        <w:rPr>
-          <w:rFonts w:ascii="Courier New" w:hAnsi="Courier New" w:cs="Courier New"/>
-        </w:rPr>
-        <w:t>:</w:t>
+      <w:r>
+        <w:rPr>
+          <w:rFonts w:ascii="Courier New" w:hAnsi="Courier New" w:cs="Courier New"/>
+        </w:rPr>
+        <w:t>tetA:</w:t>
       </w:r>
     </w:p>
     <w:p>
@@ -926,6 +965,76 @@
           <w:rFonts w:ascii="Courier New" w:hAnsi="Courier New" w:cs="Courier New"/>
         </w:rPr>
         <w:t>AGGATCTAAACAAGAAACGAGTGCC...AAGCGGGAGACCAGAAACAAAAAAA</w:t>
+      </w:r>
+    </w:p>
+    <w:p>
+      <w:pPr>
+        <w:rPr>
+          <w:rFonts w:ascii="Courier New" w:hAnsi="Courier New" w:cs="Courier New"/>
+        </w:rPr>
+      </w:pPr>
+    </w:p>
+    <w:p>
+      <w:pPr>
+        <w:rPr>
+          <w:rFonts w:ascii="Courier New" w:hAnsi="Courier New" w:cs="Courier New"/>
+        </w:rPr>
+      </w:pPr>
+      <w:r>
+        <w:rPr>
+          <w:rFonts w:ascii="Courier New" w:hAnsi="Courier New" w:cs="Courier New"/>
+        </w:rPr>
+        <w:t>Index primers:</w:t>
+      </w:r>
+    </w:p>
+    <w:p>
+      <w:pPr>
+        <w:rPr>
+          <w:rFonts w:ascii="Courier New" w:hAnsi="Courier New" w:cs="Courier New"/>
+        </w:rPr>
+      </w:pPr>
+      <w:r>
+        <w:rPr>
+          <w:rFonts w:ascii="Courier New" w:hAnsi="Courier New" w:cs="Courier New"/>
+        </w:rPr>
+        <w:t xml:space="preserve">forward primer site: </w:t>
+      </w:r>
+      <w:r>
+        <w:rPr>
+          <w:rFonts w:ascii="Courier New" w:hAnsi="Courier New" w:cs="Courier New"/>
+        </w:rPr>
+        <w:t>CATCGGTGAGCCCGGGCTGT</w:t>
+      </w:r>
+      <w:r>
+        <w:rPr>
+          <w:rFonts w:ascii="Courier New" w:hAnsi="Courier New" w:cs="Courier New"/>
+        </w:rPr>
+        <w:t>, 20 bp</w:t>
+      </w:r>
+    </w:p>
+    <w:p>
+      <w:pPr>
+        <w:rPr>
+          <w:rFonts w:ascii="Courier New" w:hAnsi="Courier New" w:cs="Courier New"/>
+        </w:rPr>
+      </w:pPr>
+      <w:r>
+        <w:rPr>
+          <w:rFonts w:ascii="Courier New" w:hAnsi="Courier New" w:cs="Courier New"/>
+        </w:rPr>
+        <w:t xml:space="preserve">Reverse complement of reverse primer site: </w:t>
+      </w:r>
+      <w:r>
+        <w:rPr>
+          <w:rFonts w:ascii="Courier New" w:hAnsi="Courier New" w:cs="Courier New"/>
+        </w:rPr>
+        <w:t>ACGATGCGTCCGGCGTAGAGG</w:t>
+      </w:r>
+      <w:r>
+        <w:rPr>
+          <w:rFonts w:ascii="Courier New" w:hAnsi="Courier New" w:cs="Courier New"/>
+        </w:rPr>
+        <w:t>, 21 bp</w:t>
       </w:r>
     </w:p>
     <w:sectPr>

</xml_diff>

<commit_message>
Change config to use test dataset
</commit_message>
<xml_diff>
--- a/pTY1-lacI BC.docx
+++ b/pTY1-lacI BC.docx
@@ -21,12 +21,21 @@
         </w:rPr>
         <w:t xml:space="preserve">, </w:t>
       </w:r>
+      <w:proofErr w:type="spellStart"/>
       <w:r>
         <w:rPr>
           <w:rFonts w:ascii="Courier New" w:hAnsi="Courier New" w:cs="Courier New"/>
           <w:highlight w:val="green"/>
         </w:rPr>
-        <w:t>LacI CDS</w:t>
+        <w:t>LacI</w:t>
+      </w:r>
+      <w:proofErr w:type="spellEnd"/>
+      <w:r>
+        <w:rPr>
+          <w:rFonts w:ascii="Courier New" w:hAnsi="Courier New" w:cs="Courier New"/>
+          <w:highlight w:val="green"/>
+        </w:rPr>
+        <w:t xml:space="preserve"> CDS</w:t>
       </w:r>
       <w:r>
         <w:rPr>
@@ -47,6 +56,7 @@
         </w:rPr>
         <w:t xml:space="preserve">, </w:t>
       </w:r>
+      <w:proofErr w:type="spellStart"/>
       <w:r>
         <w:rPr>
           <w:rFonts w:ascii="Courier New" w:hAnsi="Courier New" w:cs="Courier New"/>
@@ -54,6 +64,7 @@
         </w:rPr>
         <w:t>tetA</w:t>
       </w:r>
+      <w:proofErr w:type="spellEnd"/>
       <w:r>
         <w:rPr>
           <w:rFonts w:ascii="Courier New" w:hAnsi="Courier New" w:cs="Courier New"/>
@@ -288,6 +299,7 @@
           <w:rFonts w:ascii="Courier New" w:hAnsi="Courier New" w:cs="Courier New"/>
         </w:rPr>
       </w:pPr>
+      <w:bookmarkStart w:id="0" w:name="_GoBack"/>
       <w:r>
         <w:rPr>
           <w:rFonts w:ascii="Courier New" w:hAnsi="Courier New" w:cs="Courier New"/>
@@ -304,7 +316,20 @@
         <w:rPr>
           <w:rFonts w:ascii="Courier New" w:hAnsi="Courier New" w:cs="Courier New"/>
         </w:rPr>
-        <w:t>CTAGCGCTGAGGTCTGCCTCGTGCAGCGAGTCAGTGAGCGAGGAAGCACCTCAGATAAA</w:t>
+        <w:t>CTAGCGCTGAGGTC</w:t>
+      </w:r>
+      <w:r>
+        <w:rPr>
+          <w:rFonts w:ascii="Courier New" w:hAnsi="Courier New" w:cs="Courier New"/>
+        </w:rPr>
+        <w:t xml:space="preserve"> </w:t>
+      </w:r>
+      <w:bookmarkEnd w:id="0"/>
+      <w:r>
+        <w:rPr>
+          <w:rFonts w:ascii="Courier New" w:hAnsi="Courier New" w:cs="Courier New"/>
+        </w:rPr>
+        <w:t>TGCCTCGTGCAGCGAGTCAGTGAGCGAGGAAGCACCTCAGATAAA</w:t>
       </w:r>
     </w:p>
     <w:p>
@@ -499,8 +524,6 @@
           <w:rFonts w:ascii="Courier New" w:hAnsi="Courier New" w:cs="Courier New"/>
         </w:rPr>
       </w:pPr>
-      <w:bookmarkStart w:id="0" w:name="_GoBack"/>
-      <w:bookmarkEnd w:id="0"/>
       <w:r>
         <w:rPr>
           <w:rFonts w:ascii="Courier New" w:hAnsi="Courier New" w:cs="Courier New"/>
@@ -830,11 +853,19 @@
           <w:rFonts w:ascii="Courier New" w:hAnsi="Courier New" w:cs="Courier New"/>
         </w:rPr>
       </w:pPr>
-      <w:r>
-        <w:rPr>
-          <w:rFonts w:ascii="Courier New" w:hAnsi="Courier New" w:cs="Courier New"/>
-        </w:rPr>
-        <w:t>lacI:</w:t>
+      <w:proofErr w:type="spellStart"/>
+      <w:r>
+        <w:rPr>
+          <w:rFonts w:ascii="Courier New" w:hAnsi="Courier New" w:cs="Courier New"/>
+        </w:rPr>
+        <w:t>lacI</w:t>
+      </w:r>
+      <w:proofErr w:type="spellEnd"/>
+      <w:r>
+        <w:rPr>
+          <w:rFonts w:ascii="Courier New" w:hAnsi="Courier New" w:cs="Courier New"/>
+        </w:rPr>
+        <w:t>:</w:t>
       </w:r>
     </w:p>
     <w:p>
@@ -859,14 +890,16 @@
     </w:p>
     <w:p>
       <w:pPr>
-        <w:rPr>
-          <w:rFonts w:ascii="Courier New" w:hAnsi="Courier New" w:cs="Courier New"/>
-        </w:rPr>
-      </w:pPr>
-      <w:r>
-        <w:rPr>
-          <w:rFonts w:ascii="Courier New" w:hAnsi="Courier New" w:cs="Courier New"/>
-        </w:rPr>
+        <w:keepNext/>
+        <w:rPr>
+          <w:rFonts w:ascii="Courier New" w:hAnsi="Courier New" w:cs="Courier New"/>
+        </w:rPr>
+      </w:pPr>
+      <w:r>
+        <w:rPr>
+          <w:rFonts w:ascii="Courier New" w:hAnsi="Courier New" w:cs="Courier New"/>
+        </w:rPr>
+        <w:lastRenderedPageBreak/>
         <w:t>Ori</w:t>
       </w:r>
       <w:r>
@@ -878,6 +911,7 @@
     </w:p>
     <w:p>
       <w:pPr>
+        <w:keepNext/>
         <w:rPr>
           <w:rFonts w:ascii="Courier New" w:hAnsi="Courier New" w:cs="Courier New"/>
         </w:rPr>
@@ -907,18 +941,45 @@
           <w:rFonts w:ascii="Courier New" w:hAnsi="Courier New" w:cs="Courier New"/>
         </w:rPr>
       </w:pPr>
-    </w:p>
-    <w:p>
-      <w:pPr>
-        <w:rPr>
-          <w:rFonts w:ascii="Courier New" w:hAnsi="Courier New" w:cs="Courier New"/>
-        </w:rPr>
-      </w:pPr>
-      <w:r>
-        <w:rPr>
-          <w:rFonts w:ascii="Courier New" w:hAnsi="Courier New" w:cs="Courier New"/>
-        </w:rPr>
-        <w:t>tetA:</w:t>
+      <w:r>
+        <w:rPr>
+          <w:rFonts w:ascii="Courier New" w:hAnsi="Courier New" w:cs="Courier New"/>
+        </w:rPr>
+        <w:t xml:space="preserve">                         ...</w:t>
+      </w:r>
+      <w:r>
+        <w:rPr>
+          <w:rFonts w:ascii="Courier New" w:hAnsi="Courier New" w:cs="Courier New"/>
+        </w:rPr>
+        <w:t>TGCCTCGTGCAGCGAGTCAGTGAGC</w:t>
+      </w:r>
+    </w:p>
+    <w:p>
+      <w:pPr>
+        <w:rPr>
+          <w:rFonts w:ascii="Courier New" w:hAnsi="Courier New" w:cs="Courier New"/>
+        </w:rPr>
+      </w:pPr>
+    </w:p>
+    <w:p>
+      <w:pPr>
+        <w:rPr>
+          <w:rFonts w:ascii="Courier New" w:hAnsi="Courier New" w:cs="Courier New"/>
+        </w:rPr>
+      </w:pPr>
+      <w:proofErr w:type="spellStart"/>
+      <w:r>
+        <w:rPr>
+          <w:rFonts w:ascii="Courier New" w:hAnsi="Courier New" w:cs="Courier New"/>
+        </w:rPr>
+        <w:t>tetA</w:t>
+      </w:r>
+      <w:proofErr w:type="spellEnd"/>
+      <w:r>
+        <w:rPr>
+          <w:rFonts w:ascii="Courier New" w:hAnsi="Courier New" w:cs="Courier New"/>
+        </w:rPr>
+        <w:t>:</w:t>
       </w:r>
     </w:p>
     <w:p>

</xml_diff>